<commit_message>
db synario dyal suicide_q==0 khdam mzyan mazal lina fih ndido les triggers lkol test bach mhasbo natija dyal commet_msg_test w nzido 8 columns f test_base smithum commet_msg_test_phq to audit bach submit_test_filiale.php yzid fihum commet_msg_test dyal kol table w column 8 ykun fih code zayad dyal trigger kay3ti le resultat total mn probabilite dyal chno maktub f ga3 les columns 7 li zadna w 9ima dyal suicide_q whadi n9dro nzido fiha chi submit nsmiwh submit_result_total ------- ama synario dyal suicide_q==1 mazal masawbnah
</commit_message>
<xml_diff>
--- a/New Microsoft Word Document.docx
+++ b/New Microsoft Word Document.docx
@@ -18663,18 +18663,107 @@
     <w:p>
       <w:pPr>
         <w:rPr>
+          <w:rtl/>
+          <w:lang w:val="en-US"/>
+        </w:rPr>
+      </w:pPr>
+      <w:proofErr w:type="gramStart"/>
+      <w:r>
+        <w:rPr>
+          <w:lang w:val="en-US"/>
+        </w:rPr>
+        <w:t>,</w:t>
+      </w:r>
+      <w:r>
+        <w:rPr>
+          <w:lang w:val="en-US"/>
+        </w:rPr>
+        <w:t>(</w:t>
+      </w:r>
+      <w:r>
+        <w:rPr>
+          <w:lang w:val="en-US"/>
+        </w:rPr>
+        <w:t xml:space="preserve"> `</w:t>
+      </w:r>
+      <w:proofErr w:type="gramEnd"/>
+      <w:r>
+        <w:rPr>
+          <w:lang w:val="en-US"/>
+        </w:rPr>
+        <w:t>Q1`, `Q2`, `Q3`, `Q4`, `Q5`, `Q6`, `Q7`, `Q8`, `Q9`, `Q10`, `Q11`, `Q12`, `Q13`, `Q14`, `Q15`, `Q16`, `Q17`, `Q18`, `Q19`, `Q20</w:t>
+      </w:r>
+      <w:proofErr w:type="gramStart"/>
+      <w:r>
+        <w:rPr>
+          <w:lang w:val="en-US"/>
+        </w:rPr>
+        <w:t>`</w:t>
+      </w:r>
+      <w:r>
+        <w:rPr>
+          <w:lang w:val="en-US"/>
+        </w:rPr>
+        <w:t>)varchar</w:t>
+      </w:r>
+      <w:proofErr w:type="gramEnd"/>
+      <w:r>
+        <w:rPr>
+          <w:lang w:val="en-US"/>
+        </w:rPr>
+        <w:t xml:space="preserve"> </w:t>
+      </w:r>
+      <w:r>
+        <w:rPr>
           <w:rFonts w:hint="cs"/>
           <w:rtl/>
           <w:lang w:val="en-US"/>
         </w:rPr>
-      </w:pPr>
-      <w:proofErr w:type="gramStart"/>
-      <w:r>
-        <w:rPr>
-          <w:lang w:val="en-US"/>
-        </w:rPr>
-        <w:t>,</w:t>
-      </w:r>
+        <w:t xml:space="preserve">يرسلون من </w:t>
+      </w:r>
+      <w:r>
+        <w:rPr>
+          <w:lang w:val="en-US"/>
+        </w:rPr>
+        <w:t xml:space="preserve">input forms </w:t>
+      </w:r>
+      <w:r>
+        <w:rPr>
+          <w:rFonts w:hint="cs"/>
+          <w:rtl/>
+          <w:lang w:val="en-US"/>
+        </w:rPr>
+        <w:t xml:space="preserve">للاختبارات الفرعية بواسطة </w:t>
+      </w:r>
+      <w:proofErr w:type="spellStart"/>
+      <w:r>
+        <w:rPr>
+          <w:lang w:val="en-US"/>
+        </w:rPr>
+        <w:t>submit_test_filiale.php</w:t>
+      </w:r>
+      <w:proofErr w:type="spellEnd"/>
+      <w:r>
+        <w:rPr>
+          <w:rFonts w:hint="cs"/>
+          <w:rtl/>
+          <w:lang w:val="en-US"/>
+        </w:rPr>
+        <w:t xml:space="preserve"> </w:t>
+      </w:r>
+      <w:r>
+        <w:rPr>
+          <w:lang w:val="en-US"/>
+        </w:rPr>
+        <w:t xml:space="preserve"> </w:t>
+      </w:r>
+    </w:p>
+    <w:p>
+      <w:pPr>
+        <w:rPr>
+          <w:lang w:val="en-US"/>
+        </w:rPr>
+      </w:pPr>
       <w:r>
         <w:rPr>
           <w:lang w:val="en-US"/>
@@ -18685,29 +18774,36 @@
         <w:rPr>
           <w:lang w:val="en-US"/>
         </w:rPr>
-        <w:t xml:space="preserve"> `</w:t>
-      </w:r>
-      <w:proofErr w:type="gramEnd"/>
-      <w:r>
-        <w:rPr>
-          <w:lang w:val="en-US"/>
-        </w:rPr>
-        <w:t>Q1`, `Q2`, `Q3`, `Q4`, `Q5`, `Q6`, `Q7`, `Q8`, `Q9`, `Q10`, `Q11`, `Q12`, `Q13`, `Q14`, `Q15`, `Q16`, `Q17`, `Q18`, `Q19`, `Q20</w:t>
-      </w:r>
-      <w:proofErr w:type="gramStart"/>
-      <w:r>
-        <w:rPr>
-          <w:lang w:val="en-US"/>
-        </w:rPr>
-        <w:t>`</w:t>
-      </w:r>
-      <w:r>
-        <w:rPr>
-          <w:lang w:val="en-US"/>
-        </w:rPr>
-        <w:t>)varchar</w:t>
-      </w:r>
-      <w:proofErr w:type="gramEnd"/>
+        <w:t>, `val_q1`, `val_q2`, `val_q3`, `val_q4`, `val_q5`, `val_q6`, `val_q7`, `val_q8`, `val_q9`, `val_q10`, `val_q11`, `val_q12`, `val_q13`, `val_q14`, `val_q15`, `val_q16`, `val_q17`, `val_q18`, `val_q19`, `val_q20`, `</w:t>
+      </w:r>
+      <w:proofErr w:type="spellStart"/>
+      <w:r>
+        <w:rPr>
+          <w:lang w:val="en-US"/>
+        </w:rPr>
+        <w:t>comment_msg_test</w:t>
+      </w:r>
+      <w:proofErr w:type="spellEnd"/>
+      <w:r>
+        <w:rPr>
+          <w:lang w:val="en-US"/>
+        </w:rPr>
+        <w:t xml:space="preserve">`, </w:t>
+      </w:r>
+      <w:r>
+        <w:rPr>
+          <w:lang w:val="en-US"/>
+        </w:rPr>
+        <w:t xml:space="preserve">) </w:t>
+      </w:r>
+      <w:proofErr w:type="spellStart"/>
+      <w:r>
+        <w:rPr>
+          <w:lang w:val="en-US"/>
+        </w:rPr>
+        <w:t>tinyint</w:t>
+      </w:r>
+      <w:proofErr w:type="spellEnd"/>
       <w:r>
         <w:rPr>
           <w:lang w:val="en-US"/>
@@ -18720,13 +18816,33 @@
           <w:rtl/>
           <w:lang w:val="en-US"/>
         </w:rPr>
-        <w:t xml:space="preserve">يرسلون من </w:t>
-      </w:r>
-      <w:r>
-        <w:rPr>
-          <w:lang w:val="en-US"/>
-        </w:rPr>
-        <w:t xml:space="preserve">input forms </w:t>
+        <w:t xml:space="preserve">يملؤهم </w:t>
+      </w:r>
+      <w:r>
+        <w:rPr>
+          <w:lang w:val="en-US"/>
+        </w:rPr>
+        <w:t>trigger</w:t>
+      </w:r>
+    </w:p>
+    <w:p>
+      <w:pPr>
+        <w:rPr>
+          <w:rtl/>
+          <w:lang w:val="en-US"/>
+        </w:rPr>
+      </w:pPr>
+      <w:r>
+        <w:rPr>
+          <w:lang w:val="en-US"/>
+        </w:rPr>
+        <w:t>`timestamp` timestamp</w:t>
+      </w:r>
+      <w:r>
+        <w:rPr>
+          <w:lang w:val="en-US"/>
+        </w:rPr>
+        <w:t xml:space="preserve"> </w:t>
       </w:r>
       <w:r>
         <w:rPr>
@@ -18734,7 +18850,7 @@
           <w:rtl/>
           <w:lang w:val="en-US"/>
         </w:rPr>
-        <w:t xml:space="preserve">للاختبارات الفرعية بواسطة </w:t>
+        <w:t xml:space="preserve">بواسطة </w:t>
       </w:r>
       <w:proofErr w:type="spellStart"/>
       <w:r>
@@ -18744,140 +18860,10 @@
         <w:t>submit_test_filiale.php</w:t>
       </w:r>
       <w:proofErr w:type="spellEnd"/>
-      <w:r>
-        <w:rPr>
-          <w:rFonts w:hint="cs"/>
-          <w:rtl/>
-          <w:lang w:val="en-US"/>
-        </w:rPr>
-        <w:t xml:space="preserve"> </w:t>
-      </w:r>
-      <w:r>
-        <w:rPr>
-          <w:lang w:val="en-US"/>
-        </w:rPr>
-        <w:t xml:space="preserve"> </w:t>
-      </w:r>
-    </w:p>
-    <w:p>
-      <w:pPr>
-        <w:rPr>
-          <w:lang w:val="en-US"/>
-        </w:rPr>
-      </w:pPr>
-      <w:r>
-        <w:rPr>
-          <w:lang w:val="en-US"/>
-        </w:rPr>
-        <w:t>(</w:t>
-      </w:r>
-      <w:r>
-        <w:rPr>
-          <w:lang w:val="en-US"/>
-        </w:rPr>
-        <w:t>, `val_q1`, `val_q2`, `val_q3`, `val_q4`, `val_q5`, `val_q6`, `val_q7`, `val_q8`, `val_q9`, `val_q10`, `val_q11`, `val_q12`, `val_q13`, `val_q14`, `val_q15`, `val_q16`, `val_q17`, `val_q18`, `val_q19`, `val_q20`, `</w:t>
-      </w:r>
-      <w:proofErr w:type="spellStart"/>
-      <w:r>
-        <w:rPr>
-          <w:lang w:val="en-US"/>
-        </w:rPr>
-        <w:t>comment_msg_test</w:t>
-      </w:r>
-      <w:proofErr w:type="spellEnd"/>
-      <w:r>
-        <w:rPr>
-          <w:lang w:val="en-US"/>
-        </w:rPr>
-        <w:t xml:space="preserve">`, </w:t>
-      </w:r>
-      <w:r>
-        <w:rPr>
-          <w:lang w:val="en-US"/>
-        </w:rPr>
-        <w:t xml:space="preserve">) </w:t>
-      </w:r>
-      <w:proofErr w:type="spellStart"/>
-      <w:r>
-        <w:rPr>
-          <w:lang w:val="en-US"/>
-        </w:rPr>
-        <w:t>tinyint</w:t>
-      </w:r>
-      <w:proofErr w:type="spellEnd"/>
-      <w:r>
-        <w:rPr>
-          <w:lang w:val="en-US"/>
-        </w:rPr>
-        <w:t xml:space="preserve"> </w:t>
-      </w:r>
-      <w:r>
-        <w:rPr>
-          <w:rFonts w:hint="cs"/>
-          <w:rtl/>
-          <w:lang w:val="en-US"/>
-        </w:rPr>
-        <w:t xml:space="preserve">يملؤهم </w:t>
-      </w:r>
-      <w:r>
-        <w:rPr>
-          <w:lang w:val="en-US"/>
-        </w:rPr>
-        <w:t>trigger</w:t>
-      </w:r>
-    </w:p>
-    <w:p>
-      <w:pPr>
-        <w:rPr>
-          <w:rtl/>
-          <w:lang w:val="en-US"/>
-        </w:rPr>
-      </w:pPr>
-      <w:r>
-        <w:rPr>
-          <w:lang w:val="en-US"/>
-        </w:rPr>
-        <w:t>`timestamp`</w:t>
-      </w:r>
-      <w:r>
-        <w:rPr>
-          <w:lang w:val="en-US"/>
-        </w:rPr>
-        <w:t xml:space="preserve"> </w:t>
-      </w:r>
-      <w:r>
-        <w:rPr>
-          <w:lang w:val="en-US"/>
-        </w:rPr>
-        <w:t>timestamp</w:t>
-      </w:r>
-      <w:r>
-        <w:rPr>
-          <w:lang w:val="en-US"/>
-        </w:rPr>
-        <w:t xml:space="preserve"> </w:t>
-      </w:r>
-      <w:r>
-        <w:rPr>
-          <w:rFonts w:hint="cs"/>
-          <w:rtl/>
-          <w:lang w:val="en-US"/>
-        </w:rPr>
-        <w:t xml:space="preserve">بواسطة </w:t>
-      </w:r>
-      <w:proofErr w:type="spellStart"/>
-      <w:r>
-        <w:rPr>
-          <w:lang w:val="en-US"/>
-        </w:rPr>
-        <w:t>submit_test_filiale.php</w:t>
-      </w:r>
-      <w:proofErr w:type="spellEnd"/>
-    </w:p>
-    <w:p>
-      <w:pPr>
-        <w:rPr>
-          <w:rFonts w:hint="cs"/>
+    </w:p>
+    <w:p>
+      <w:pPr>
+        <w:rPr>
           <w:rtl/>
           <w:lang w:val="en-US"/>
         </w:rPr>
@@ -19466,28 +19452,70 @@
         <w:rPr>
           <w:lang w:val="en-US"/>
         </w:rPr>
-        <w:t xml:space="preserve">        SET NEW.val_q1 = CASE NEW.Q1 WHEN 'Pas du tout' THEN 0 WHEN 'Un peu' THEN 1 WHEN '</w:t>
-      </w:r>
-      <w:proofErr w:type="spellStart"/>
-      <w:r>
-        <w:rPr>
-          <w:lang w:val="en-US"/>
-        </w:rPr>
-        <w:t>Modérément</w:t>
-      </w:r>
-      <w:proofErr w:type="spellEnd"/>
-      <w:r>
-        <w:rPr>
-          <w:lang w:val="en-US"/>
-        </w:rPr>
-        <w:t>' THEN 2 WHEN 'Pas mal' THEN 3 WHEN '</w:t>
-      </w:r>
-      <w:proofErr w:type="spellStart"/>
-      <w:r>
-        <w:rPr>
-          <w:lang w:val="en-US"/>
-        </w:rPr>
-        <w:t>Extrêmement</w:t>
+        <w:t xml:space="preserve">        SET NEW.val_q1 = CASE NEW.Q1 WHEN '</w:t>
+      </w:r>
+      <w:proofErr w:type="spellStart"/>
+      <w:r>
+        <w:rPr>
+          <w:lang w:val="en-US"/>
+        </w:rPr>
+        <w:t>Pasdutout</w:t>
+      </w:r>
+      <w:proofErr w:type="spellEnd"/>
+      <w:r>
+        <w:rPr>
+          <w:lang w:val="en-US"/>
+        </w:rPr>
+        <w:t>' THEN 0 WHEN '</w:t>
+      </w:r>
+      <w:proofErr w:type="spellStart"/>
+      <w:r>
+        <w:rPr>
+          <w:lang w:val="en-US"/>
+        </w:rPr>
+        <w:t>Unpeu</w:t>
+      </w:r>
+      <w:proofErr w:type="spellEnd"/>
+      <w:r>
+        <w:rPr>
+          <w:lang w:val="en-US"/>
+        </w:rPr>
+        <w:t>' THEN 1 WHEN '</w:t>
+      </w:r>
+      <w:proofErr w:type="spellStart"/>
+      <w:r>
+        <w:rPr>
+          <w:lang w:val="en-US"/>
+        </w:rPr>
+        <w:t>Moderement</w:t>
+      </w:r>
+      <w:proofErr w:type="spellEnd"/>
+      <w:r>
+        <w:rPr>
+          <w:lang w:val="en-US"/>
+        </w:rPr>
+        <w:t>' THEN 2 WHEN '</w:t>
+      </w:r>
+      <w:proofErr w:type="spellStart"/>
+      <w:r>
+        <w:rPr>
+          <w:lang w:val="en-US"/>
+        </w:rPr>
+        <w:t>Pasmal</w:t>
+      </w:r>
+      <w:proofErr w:type="spellEnd"/>
+      <w:r>
+        <w:rPr>
+          <w:lang w:val="en-US"/>
+        </w:rPr>
+        <w:t>' THEN 3 WHEN '</w:t>
+      </w:r>
+      <w:proofErr w:type="spellStart"/>
+      <w:r>
+        <w:rPr>
+          <w:lang w:val="en-US"/>
+        </w:rPr>
+        <w:t>Extremement</w:t>
       </w:r>
       <w:proofErr w:type="spellEnd"/>
       <w:r>
@@ -19507,28 +19535,70 @@
         <w:rPr>
           <w:lang w:val="en-US"/>
         </w:rPr>
-        <w:t xml:space="preserve">        SET NEW.val_q2 = CASE NEW.Q2 WHEN 'Pas du tout' THEN 0 WHEN 'Un peu' THEN 1 WHEN '</w:t>
-      </w:r>
-      <w:proofErr w:type="spellStart"/>
-      <w:r>
-        <w:rPr>
-          <w:lang w:val="en-US"/>
-        </w:rPr>
-        <w:t>Modérément</w:t>
-      </w:r>
-      <w:proofErr w:type="spellEnd"/>
-      <w:r>
-        <w:rPr>
-          <w:lang w:val="en-US"/>
-        </w:rPr>
-        <w:t>' THEN 2 WHEN 'Pas mal' THEN 3 WHEN '</w:t>
-      </w:r>
-      <w:proofErr w:type="spellStart"/>
-      <w:r>
-        <w:rPr>
-          <w:lang w:val="en-US"/>
-        </w:rPr>
-        <w:t>Extrêmement</w:t>
+        <w:t xml:space="preserve">        SET NEW.val_q2 = CASE NEW.Q2 WHEN '</w:t>
+      </w:r>
+      <w:proofErr w:type="spellStart"/>
+      <w:r>
+        <w:rPr>
+          <w:lang w:val="en-US"/>
+        </w:rPr>
+        <w:t>Pasdutout</w:t>
+      </w:r>
+      <w:proofErr w:type="spellEnd"/>
+      <w:r>
+        <w:rPr>
+          <w:lang w:val="en-US"/>
+        </w:rPr>
+        <w:t>' THEN 0 WHEN '</w:t>
+      </w:r>
+      <w:proofErr w:type="spellStart"/>
+      <w:r>
+        <w:rPr>
+          <w:lang w:val="en-US"/>
+        </w:rPr>
+        <w:t>Unpeu</w:t>
+      </w:r>
+      <w:proofErr w:type="spellEnd"/>
+      <w:r>
+        <w:rPr>
+          <w:lang w:val="en-US"/>
+        </w:rPr>
+        <w:t>' THEN 1 WHEN '</w:t>
+      </w:r>
+      <w:proofErr w:type="spellStart"/>
+      <w:r>
+        <w:rPr>
+          <w:lang w:val="en-US"/>
+        </w:rPr>
+        <w:t>Moderement</w:t>
+      </w:r>
+      <w:proofErr w:type="spellEnd"/>
+      <w:r>
+        <w:rPr>
+          <w:lang w:val="en-US"/>
+        </w:rPr>
+        <w:t>' THEN 2 WHEN '</w:t>
+      </w:r>
+      <w:proofErr w:type="spellStart"/>
+      <w:r>
+        <w:rPr>
+          <w:lang w:val="en-US"/>
+        </w:rPr>
+        <w:t>Pasmal</w:t>
+      </w:r>
+      <w:proofErr w:type="spellEnd"/>
+      <w:r>
+        <w:rPr>
+          <w:lang w:val="en-US"/>
+        </w:rPr>
+        <w:t>' THEN 3 WHEN '</w:t>
+      </w:r>
+      <w:proofErr w:type="spellStart"/>
+      <w:r>
+        <w:rPr>
+          <w:lang w:val="en-US"/>
+        </w:rPr>
+        <w:t>Extremement</w:t>
       </w:r>
       <w:proofErr w:type="spellEnd"/>
       <w:r>
@@ -19548,28 +19618,70 @@
         <w:rPr>
           <w:lang w:val="en-US"/>
         </w:rPr>
-        <w:t xml:space="preserve">        SET NEW.val_q3 = CASE NEW.Q3 WHEN 'Pas du tout' THEN 0 WHEN 'Un peu' THEN 1 WHEN '</w:t>
-      </w:r>
-      <w:proofErr w:type="spellStart"/>
-      <w:r>
-        <w:rPr>
-          <w:lang w:val="en-US"/>
-        </w:rPr>
-        <w:t>Modérément</w:t>
-      </w:r>
-      <w:proofErr w:type="spellEnd"/>
-      <w:r>
-        <w:rPr>
-          <w:lang w:val="en-US"/>
-        </w:rPr>
-        <w:t>' THEN 2 WHEN 'Pas mal' THEN 3 WHEN '</w:t>
-      </w:r>
-      <w:proofErr w:type="spellStart"/>
-      <w:r>
-        <w:rPr>
-          <w:lang w:val="en-US"/>
-        </w:rPr>
-        <w:t>Extrêmement</w:t>
+        <w:t xml:space="preserve">        SET NEW.val_q3 = CASE NEW.Q3 WHEN '</w:t>
+      </w:r>
+      <w:proofErr w:type="spellStart"/>
+      <w:r>
+        <w:rPr>
+          <w:lang w:val="en-US"/>
+        </w:rPr>
+        <w:t>Pasdutout</w:t>
+      </w:r>
+      <w:proofErr w:type="spellEnd"/>
+      <w:r>
+        <w:rPr>
+          <w:lang w:val="en-US"/>
+        </w:rPr>
+        <w:t>' THEN 0 WHEN '</w:t>
+      </w:r>
+      <w:proofErr w:type="spellStart"/>
+      <w:r>
+        <w:rPr>
+          <w:lang w:val="en-US"/>
+        </w:rPr>
+        <w:t>Unpeu</w:t>
+      </w:r>
+      <w:proofErr w:type="spellEnd"/>
+      <w:r>
+        <w:rPr>
+          <w:lang w:val="en-US"/>
+        </w:rPr>
+        <w:t>' THEN 1 WHEN '</w:t>
+      </w:r>
+      <w:proofErr w:type="spellStart"/>
+      <w:r>
+        <w:rPr>
+          <w:lang w:val="en-US"/>
+        </w:rPr>
+        <w:t>Moderement</w:t>
+      </w:r>
+      <w:proofErr w:type="spellEnd"/>
+      <w:r>
+        <w:rPr>
+          <w:lang w:val="en-US"/>
+        </w:rPr>
+        <w:t>' THEN 2 WHEN '</w:t>
+      </w:r>
+      <w:proofErr w:type="spellStart"/>
+      <w:r>
+        <w:rPr>
+          <w:lang w:val="en-US"/>
+        </w:rPr>
+        <w:t>Pasmal</w:t>
+      </w:r>
+      <w:proofErr w:type="spellEnd"/>
+      <w:r>
+        <w:rPr>
+          <w:lang w:val="en-US"/>
+        </w:rPr>
+        <w:t>' THEN 3 WHEN '</w:t>
+      </w:r>
+      <w:proofErr w:type="spellStart"/>
+      <w:r>
+        <w:rPr>
+          <w:lang w:val="en-US"/>
+        </w:rPr>
+        <w:t>Extremement</w:t>
       </w:r>
       <w:proofErr w:type="spellEnd"/>
       <w:r>
@@ -19589,28 +19701,70 @@
         <w:rPr>
           <w:lang w:val="en-US"/>
         </w:rPr>
-        <w:t xml:space="preserve">        SET NEW.val_q4 = CASE NEW.Q4 WHEN 'Pas du tout' THEN 0 WHEN 'Un peu' THEN 1 WHEN '</w:t>
-      </w:r>
-      <w:proofErr w:type="spellStart"/>
-      <w:r>
-        <w:rPr>
-          <w:lang w:val="en-US"/>
-        </w:rPr>
-        <w:t>Modérément</w:t>
-      </w:r>
-      <w:proofErr w:type="spellEnd"/>
-      <w:r>
-        <w:rPr>
-          <w:lang w:val="en-US"/>
-        </w:rPr>
-        <w:t>' THEN 2 WHEN 'Pas mal' THEN 3 WHEN '</w:t>
-      </w:r>
-      <w:proofErr w:type="spellStart"/>
-      <w:r>
-        <w:rPr>
-          <w:lang w:val="en-US"/>
-        </w:rPr>
-        <w:t>Extrêmement</w:t>
+        <w:t xml:space="preserve">        SET NEW.val_q4 = CASE NEW.Q4 WHEN '</w:t>
+      </w:r>
+      <w:proofErr w:type="spellStart"/>
+      <w:r>
+        <w:rPr>
+          <w:lang w:val="en-US"/>
+        </w:rPr>
+        <w:t>Pasdutout</w:t>
+      </w:r>
+      <w:proofErr w:type="spellEnd"/>
+      <w:r>
+        <w:rPr>
+          <w:lang w:val="en-US"/>
+        </w:rPr>
+        <w:t>' THEN 0 WHEN '</w:t>
+      </w:r>
+      <w:proofErr w:type="spellStart"/>
+      <w:r>
+        <w:rPr>
+          <w:lang w:val="en-US"/>
+        </w:rPr>
+        <w:t>Unpeu</w:t>
+      </w:r>
+      <w:proofErr w:type="spellEnd"/>
+      <w:r>
+        <w:rPr>
+          <w:lang w:val="en-US"/>
+        </w:rPr>
+        <w:t>' THEN 1 WHEN '</w:t>
+      </w:r>
+      <w:proofErr w:type="spellStart"/>
+      <w:r>
+        <w:rPr>
+          <w:lang w:val="en-US"/>
+        </w:rPr>
+        <w:t>Moderement</w:t>
+      </w:r>
+      <w:proofErr w:type="spellEnd"/>
+      <w:r>
+        <w:rPr>
+          <w:lang w:val="en-US"/>
+        </w:rPr>
+        <w:t>' THEN 2 WHEN '</w:t>
+      </w:r>
+      <w:proofErr w:type="spellStart"/>
+      <w:r>
+        <w:rPr>
+          <w:lang w:val="en-US"/>
+        </w:rPr>
+        <w:t>Pasmal</w:t>
+      </w:r>
+      <w:proofErr w:type="spellEnd"/>
+      <w:r>
+        <w:rPr>
+          <w:lang w:val="en-US"/>
+        </w:rPr>
+        <w:t>' THEN 3 WHEN '</w:t>
+      </w:r>
+      <w:proofErr w:type="spellStart"/>
+      <w:r>
+        <w:rPr>
+          <w:lang w:val="en-US"/>
+        </w:rPr>
+        <w:t>Extremement</w:t>
       </w:r>
       <w:proofErr w:type="spellEnd"/>
       <w:r>
@@ -19631,28 +19785,70 @@
           <w:lang w:val="en-US"/>
         </w:rPr>
         <w:lastRenderedPageBreak/>
-        <w:t xml:space="preserve">        SET NEW.val_q5 = CASE NEW.Q5 WHEN 'Pas du tout' THEN 0 WHEN 'Un peu' THEN 1 WHEN '</w:t>
-      </w:r>
-      <w:proofErr w:type="spellStart"/>
-      <w:r>
-        <w:rPr>
-          <w:lang w:val="en-US"/>
-        </w:rPr>
-        <w:t>Modérément</w:t>
-      </w:r>
-      <w:proofErr w:type="spellEnd"/>
-      <w:r>
-        <w:rPr>
-          <w:lang w:val="en-US"/>
-        </w:rPr>
-        <w:t>' THEN 2 WHEN 'Pas mal' THEN 3 WHEN '</w:t>
-      </w:r>
-      <w:proofErr w:type="spellStart"/>
-      <w:r>
-        <w:rPr>
-          <w:lang w:val="en-US"/>
-        </w:rPr>
-        <w:t>Extrêmement</w:t>
+        <w:t xml:space="preserve">        SET NEW.val_q5 = CASE NEW.Q5 WHEN '</w:t>
+      </w:r>
+      <w:proofErr w:type="spellStart"/>
+      <w:r>
+        <w:rPr>
+          <w:lang w:val="en-US"/>
+        </w:rPr>
+        <w:t>Pasdutout</w:t>
+      </w:r>
+      <w:proofErr w:type="spellEnd"/>
+      <w:r>
+        <w:rPr>
+          <w:lang w:val="en-US"/>
+        </w:rPr>
+        <w:t>' THEN 0 WHEN '</w:t>
+      </w:r>
+      <w:proofErr w:type="spellStart"/>
+      <w:r>
+        <w:rPr>
+          <w:lang w:val="en-US"/>
+        </w:rPr>
+        <w:t>Unpeu</w:t>
+      </w:r>
+      <w:proofErr w:type="spellEnd"/>
+      <w:r>
+        <w:rPr>
+          <w:lang w:val="en-US"/>
+        </w:rPr>
+        <w:t>' THEN 1 WHEN '</w:t>
+      </w:r>
+      <w:proofErr w:type="spellStart"/>
+      <w:r>
+        <w:rPr>
+          <w:lang w:val="en-US"/>
+        </w:rPr>
+        <w:t>Moderement</w:t>
+      </w:r>
+      <w:proofErr w:type="spellEnd"/>
+      <w:r>
+        <w:rPr>
+          <w:lang w:val="en-US"/>
+        </w:rPr>
+        <w:t>' THEN 2 WHEN '</w:t>
+      </w:r>
+      <w:proofErr w:type="spellStart"/>
+      <w:r>
+        <w:rPr>
+          <w:lang w:val="en-US"/>
+        </w:rPr>
+        <w:t>Pasmal</w:t>
+      </w:r>
+      <w:proofErr w:type="spellEnd"/>
+      <w:r>
+        <w:rPr>
+          <w:lang w:val="en-US"/>
+        </w:rPr>
+        <w:t>' THEN 3 WHEN '</w:t>
+      </w:r>
+      <w:proofErr w:type="spellStart"/>
+      <w:r>
+        <w:rPr>
+          <w:lang w:val="en-US"/>
+        </w:rPr>
+        <w:t>Extremement</w:t>
       </w:r>
       <w:proofErr w:type="spellEnd"/>
       <w:r>
@@ -19672,28 +19868,70 @@
         <w:rPr>
           <w:lang w:val="en-US"/>
         </w:rPr>
-        <w:t xml:space="preserve">        SET NEW.val_q6 = CASE NEW.Q6 WHEN 'Pas du tout' THEN 0 WHEN 'Un peu' THEN 1 WHEN '</w:t>
-      </w:r>
-      <w:proofErr w:type="spellStart"/>
-      <w:r>
-        <w:rPr>
-          <w:lang w:val="en-US"/>
-        </w:rPr>
-        <w:t>Modérément</w:t>
-      </w:r>
-      <w:proofErr w:type="spellEnd"/>
-      <w:r>
-        <w:rPr>
-          <w:lang w:val="en-US"/>
-        </w:rPr>
-        <w:t>' THEN 2 WHEN 'Pas mal' THEN 3 WHEN '</w:t>
-      </w:r>
-      <w:proofErr w:type="spellStart"/>
-      <w:r>
-        <w:rPr>
-          <w:lang w:val="en-US"/>
-        </w:rPr>
-        <w:t>Extrêmement</w:t>
+        <w:t xml:space="preserve">        SET NEW.val_q6 = CASE NEW.Q6 WHEN '</w:t>
+      </w:r>
+      <w:proofErr w:type="spellStart"/>
+      <w:r>
+        <w:rPr>
+          <w:lang w:val="en-US"/>
+        </w:rPr>
+        <w:t>Pasdutout</w:t>
+      </w:r>
+      <w:proofErr w:type="spellEnd"/>
+      <w:r>
+        <w:rPr>
+          <w:lang w:val="en-US"/>
+        </w:rPr>
+        <w:t>' THEN 0 WHEN '</w:t>
+      </w:r>
+      <w:proofErr w:type="spellStart"/>
+      <w:r>
+        <w:rPr>
+          <w:lang w:val="en-US"/>
+        </w:rPr>
+        <w:t>Unpeu</w:t>
+      </w:r>
+      <w:proofErr w:type="spellEnd"/>
+      <w:r>
+        <w:rPr>
+          <w:lang w:val="en-US"/>
+        </w:rPr>
+        <w:t>' THEN 1 WHEN '</w:t>
+      </w:r>
+      <w:proofErr w:type="spellStart"/>
+      <w:r>
+        <w:rPr>
+          <w:lang w:val="en-US"/>
+        </w:rPr>
+        <w:t>Moderement</w:t>
+      </w:r>
+      <w:proofErr w:type="spellEnd"/>
+      <w:r>
+        <w:rPr>
+          <w:lang w:val="en-US"/>
+        </w:rPr>
+        <w:t>' THEN 2 WHEN '</w:t>
+      </w:r>
+      <w:proofErr w:type="spellStart"/>
+      <w:r>
+        <w:rPr>
+          <w:lang w:val="en-US"/>
+        </w:rPr>
+        <w:t>Pasmal</w:t>
+      </w:r>
+      <w:proofErr w:type="spellEnd"/>
+      <w:r>
+        <w:rPr>
+          <w:lang w:val="en-US"/>
+        </w:rPr>
+        <w:t>' THEN 3 WHEN '</w:t>
+      </w:r>
+      <w:proofErr w:type="spellStart"/>
+      <w:r>
+        <w:rPr>
+          <w:lang w:val="en-US"/>
+        </w:rPr>
+        <w:t>Extremement</w:t>
       </w:r>
       <w:proofErr w:type="spellEnd"/>
       <w:r>
@@ -19713,28 +19951,70 @@
         <w:rPr>
           <w:lang w:val="en-US"/>
         </w:rPr>
-        <w:t xml:space="preserve">        SET NEW.val_q7 = CASE NEW.Q7 WHEN 'Pas du tout' THEN 0 WHEN 'Un peu' THEN 1 WHEN '</w:t>
-      </w:r>
-      <w:proofErr w:type="spellStart"/>
-      <w:r>
-        <w:rPr>
-          <w:lang w:val="en-US"/>
-        </w:rPr>
-        <w:t>Modérément</w:t>
-      </w:r>
-      <w:proofErr w:type="spellEnd"/>
-      <w:r>
-        <w:rPr>
-          <w:lang w:val="en-US"/>
-        </w:rPr>
-        <w:t>' THEN 2 WHEN 'Pas mal' THEN 3 WHEN '</w:t>
-      </w:r>
-      <w:proofErr w:type="spellStart"/>
-      <w:r>
-        <w:rPr>
-          <w:lang w:val="en-US"/>
-        </w:rPr>
-        <w:t>Extrêmement</w:t>
+        <w:t xml:space="preserve">        SET NEW.val_q7 = CASE NEW.Q7 WHEN '</w:t>
+      </w:r>
+      <w:proofErr w:type="spellStart"/>
+      <w:r>
+        <w:rPr>
+          <w:lang w:val="en-US"/>
+        </w:rPr>
+        <w:t>Pasdutout</w:t>
+      </w:r>
+      <w:proofErr w:type="spellEnd"/>
+      <w:r>
+        <w:rPr>
+          <w:lang w:val="en-US"/>
+        </w:rPr>
+        <w:t>' THEN 0 WHEN '</w:t>
+      </w:r>
+      <w:proofErr w:type="spellStart"/>
+      <w:r>
+        <w:rPr>
+          <w:lang w:val="en-US"/>
+        </w:rPr>
+        <w:t>Unpeu</w:t>
+      </w:r>
+      <w:proofErr w:type="spellEnd"/>
+      <w:r>
+        <w:rPr>
+          <w:lang w:val="en-US"/>
+        </w:rPr>
+        <w:t>' THEN 1 WHEN '</w:t>
+      </w:r>
+      <w:proofErr w:type="spellStart"/>
+      <w:r>
+        <w:rPr>
+          <w:lang w:val="en-US"/>
+        </w:rPr>
+        <w:t>Moderement</w:t>
+      </w:r>
+      <w:proofErr w:type="spellEnd"/>
+      <w:r>
+        <w:rPr>
+          <w:lang w:val="en-US"/>
+        </w:rPr>
+        <w:t>' THEN 2 WHEN '</w:t>
+      </w:r>
+      <w:proofErr w:type="spellStart"/>
+      <w:r>
+        <w:rPr>
+          <w:lang w:val="en-US"/>
+        </w:rPr>
+        <w:t>Pasmal</w:t>
+      </w:r>
+      <w:proofErr w:type="spellEnd"/>
+      <w:r>
+        <w:rPr>
+          <w:lang w:val="en-US"/>
+        </w:rPr>
+        <w:t>' THEN 3 WHEN '</w:t>
+      </w:r>
+      <w:proofErr w:type="spellStart"/>
+      <w:r>
+        <w:rPr>
+          <w:lang w:val="en-US"/>
+        </w:rPr>
+        <w:t>Extremement</w:t>
       </w:r>
       <w:proofErr w:type="spellEnd"/>
       <w:r>
@@ -19754,28 +20034,70 @@
         <w:rPr>
           <w:lang w:val="en-US"/>
         </w:rPr>
-        <w:t xml:space="preserve">        SET NEW.val_q8 = CASE NEW.Q8 WHEN 'Pas du tout' THEN 0 WHEN 'Un peu' THEN 1 WHEN '</w:t>
-      </w:r>
-      <w:proofErr w:type="spellStart"/>
-      <w:r>
-        <w:rPr>
-          <w:lang w:val="en-US"/>
-        </w:rPr>
-        <w:t>Modérément</w:t>
-      </w:r>
-      <w:proofErr w:type="spellEnd"/>
-      <w:r>
-        <w:rPr>
-          <w:lang w:val="en-US"/>
-        </w:rPr>
-        <w:t>' THEN 2 WHEN 'Pas mal' THEN 3 WHEN '</w:t>
-      </w:r>
-      <w:proofErr w:type="spellStart"/>
-      <w:r>
-        <w:rPr>
-          <w:lang w:val="en-US"/>
-        </w:rPr>
-        <w:t>Extrêmement</w:t>
+        <w:t xml:space="preserve">        SET NEW.val_q8 = CASE NEW.Q8 WHEN '</w:t>
+      </w:r>
+      <w:proofErr w:type="spellStart"/>
+      <w:r>
+        <w:rPr>
+          <w:lang w:val="en-US"/>
+        </w:rPr>
+        <w:t>Pasdutout</w:t>
+      </w:r>
+      <w:proofErr w:type="spellEnd"/>
+      <w:r>
+        <w:rPr>
+          <w:lang w:val="en-US"/>
+        </w:rPr>
+        <w:t>' THEN 0 WHEN '</w:t>
+      </w:r>
+      <w:proofErr w:type="spellStart"/>
+      <w:r>
+        <w:rPr>
+          <w:lang w:val="en-US"/>
+        </w:rPr>
+        <w:t>Unpeu</w:t>
+      </w:r>
+      <w:proofErr w:type="spellEnd"/>
+      <w:r>
+        <w:rPr>
+          <w:lang w:val="en-US"/>
+        </w:rPr>
+        <w:t>' THEN 1 WHEN '</w:t>
+      </w:r>
+      <w:proofErr w:type="spellStart"/>
+      <w:r>
+        <w:rPr>
+          <w:lang w:val="en-US"/>
+        </w:rPr>
+        <w:t>Moderement</w:t>
+      </w:r>
+      <w:proofErr w:type="spellEnd"/>
+      <w:r>
+        <w:rPr>
+          <w:lang w:val="en-US"/>
+        </w:rPr>
+        <w:t>' THEN 2 WHEN '</w:t>
+      </w:r>
+      <w:proofErr w:type="spellStart"/>
+      <w:r>
+        <w:rPr>
+          <w:lang w:val="en-US"/>
+        </w:rPr>
+        <w:t>Pasmal</w:t>
+      </w:r>
+      <w:proofErr w:type="spellEnd"/>
+      <w:r>
+        <w:rPr>
+          <w:lang w:val="en-US"/>
+        </w:rPr>
+        <w:t>' THEN 3 WHEN '</w:t>
+      </w:r>
+      <w:proofErr w:type="spellStart"/>
+      <w:r>
+        <w:rPr>
+          <w:lang w:val="en-US"/>
+        </w:rPr>
+        <w:t>Extremement</w:t>
       </w:r>
       <w:proofErr w:type="spellEnd"/>
       <w:r>
@@ -19795,28 +20117,70 @@
         <w:rPr>
           <w:lang w:val="en-US"/>
         </w:rPr>
-        <w:t xml:space="preserve">        SET NEW.val_q9 = CASE NEW.Q9 WHEN 'Pas du tout' THEN 0 WHEN 'Un peu' THEN 1 WHEN '</w:t>
-      </w:r>
-      <w:proofErr w:type="spellStart"/>
-      <w:r>
-        <w:rPr>
-          <w:lang w:val="en-US"/>
-        </w:rPr>
-        <w:t>Modérément</w:t>
-      </w:r>
-      <w:proofErr w:type="spellEnd"/>
-      <w:r>
-        <w:rPr>
-          <w:lang w:val="en-US"/>
-        </w:rPr>
-        <w:t>' THEN 2 WHEN 'Pas mal' THEN 3 WHEN '</w:t>
-      </w:r>
-      <w:proofErr w:type="spellStart"/>
-      <w:r>
-        <w:rPr>
-          <w:lang w:val="en-US"/>
-        </w:rPr>
-        <w:t>Extrêmement</w:t>
+        <w:t xml:space="preserve">        SET NEW.val_q9 = CASE NEW.Q9 WHEN '</w:t>
+      </w:r>
+      <w:proofErr w:type="spellStart"/>
+      <w:r>
+        <w:rPr>
+          <w:lang w:val="en-US"/>
+        </w:rPr>
+        <w:t>Pasdutout</w:t>
+      </w:r>
+      <w:proofErr w:type="spellEnd"/>
+      <w:r>
+        <w:rPr>
+          <w:lang w:val="en-US"/>
+        </w:rPr>
+        <w:t>' THEN 0 WHEN '</w:t>
+      </w:r>
+      <w:proofErr w:type="spellStart"/>
+      <w:r>
+        <w:rPr>
+          <w:lang w:val="en-US"/>
+        </w:rPr>
+        <w:t>Unpeu</w:t>
+      </w:r>
+      <w:proofErr w:type="spellEnd"/>
+      <w:r>
+        <w:rPr>
+          <w:lang w:val="en-US"/>
+        </w:rPr>
+        <w:t>' THEN 1 WHEN '</w:t>
+      </w:r>
+      <w:proofErr w:type="spellStart"/>
+      <w:r>
+        <w:rPr>
+          <w:lang w:val="en-US"/>
+        </w:rPr>
+        <w:t>Moderement</w:t>
+      </w:r>
+      <w:proofErr w:type="spellEnd"/>
+      <w:r>
+        <w:rPr>
+          <w:lang w:val="en-US"/>
+        </w:rPr>
+        <w:t>' THEN 2 WHEN '</w:t>
+      </w:r>
+      <w:proofErr w:type="spellStart"/>
+      <w:r>
+        <w:rPr>
+          <w:lang w:val="en-US"/>
+        </w:rPr>
+        <w:t>Pasmal</w:t>
+      </w:r>
+      <w:proofErr w:type="spellEnd"/>
+      <w:r>
+        <w:rPr>
+          <w:lang w:val="en-US"/>
+        </w:rPr>
+        <w:t>' THEN 3 WHEN '</w:t>
+      </w:r>
+      <w:proofErr w:type="spellStart"/>
+      <w:r>
+        <w:rPr>
+          <w:lang w:val="en-US"/>
+        </w:rPr>
+        <w:t>Extremement</w:t>
       </w:r>
       <w:proofErr w:type="spellEnd"/>
       <w:r>
@@ -19836,28 +20200,70 @@
         <w:rPr>
           <w:lang w:val="en-US"/>
         </w:rPr>
-        <w:t xml:space="preserve">        SET NEW.val_q10 = CASE NEW.Q10 WHEN 'Pas du tout' THEN 0 WHEN 'Un peu' THEN 1 WHEN '</w:t>
-      </w:r>
-      <w:proofErr w:type="spellStart"/>
-      <w:r>
-        <w:rPr>
-          <w:lang w:val="en-US"/>
-        </w:rPr>
-        <w:t>Modérément</w:t>
-      </w:r>
-      <w:proofErr w:type="spellEnd"/>
-      <w:r>
-        <w:rPr>
-          <w:lang w:val="en-US"/>
-        </w:rPr>
-        <w:t>' THEN 2 WHEN 'Pas mal' THEN 3 WHEN '</w:t>
-      </w:r>
-      <w:proofErr w:type="spellStart"/>
-      <w:r>
-        <w:rPr>
-          <w:lang w:val="en-US"/>
-        </w:rPr>
-        <w:t>Extrêmement</w:t>
+        <w:t xml:space="preserve">        SET NEW.val_q10 = CASE NEW.Q10 WHEN '</w:t>
+      </w:r>
+      <w:proofErr w:type="spellStart"/>
+      <w:r>
+        <w:rPr>
+          <w:lang w:val="en-US"/>
+        </w:rPr>
+        <w:t>Pasdutout</w:t>
+      </w:r>
+      <w:proofErr w:type="spellEnd"/>
+      <w:r>
+        <w:rPr>
+          <w:lang w:val="en-US"/>
+        </w:rPr>
+        <w:t>' THEN 0 WHEN '</w:t>
+      </w:r>
+      <w:proofErr w:type="spellStart"/>
+      <w:r>
+        <w:rPr>
+          <w:lang w:val="en-US"/>
+        </w:rPr>
+        <w:t>Unpeu</w:t>
+      </w:r>
+      <w:proofErr w:type="spellEnd"/>
+      <w:r>
+        <w:rPr>
+          <w:lang w:val="en-US"/>
+        </w:rPr>
+        <w:t>' THEN 1 WHEN '</w:t>
+      </w:r>
+      <w:proofErr w:type="spellStart"/>
+      <w:r>
+        <w:rPr>
+          <w:lang w:val="en-US"/>
+        </w:rPr>
+        <w:t>Moderement</w:t>
+      </w:r>
+      <w:proofErr w:type="spellEnd"/>
+      <w:r>
+        <w:rPr>
+          <w:lang w:val="en-US"/>
+        </w:rPr>
+        <w:t>' THEN 2 WHEN '</w:t>
+      </w:r>
+      <w:proofErr w:type="spellStart"/>
+      <w:r>
+        <w:rPr>
+          <w:lang w:val="en-US"/>
+        </w:rPr>
+        <w:t>Pasmal</w:t>
+      </w:r>
+      <w:proofErr w:type="spellEnd"/>
+      <w:r>
+        <w:rPr>
+          <w:lang w:val="en-US"/>
+        </w:rPr>
+        <w:t>' THEN 3 WHEN '</w:t>
+      </w:r>
+      <w:proofErr w:type="spellStart"/>
+      <w:r>
+        <w:rPr>
+          <w:lang w:val="en-US"/>
+        </w:rPr>
+        <w:t>Extremement</w:t>
       </w:r>
       <w:proofErr w:type="spellEnd"/>
       <w:r>
@@ -19877,28 +20283,70 @@
         <w:rPr>
           <w:lang w:val="en-US"/>
         </w:rPr>
-        <w:t xml:space="preserve">        SET NEW.val_q11 = CASE NEW.Q11 WHEN 'Pas du tout' THEN 0 WHEN 'Un peu' THEN 1 WHEN '</w:t>
-      </w:r>
-      <w:proofErr w:type="spellStart"/>
-      <w:r>
-        <w:rPr>
-          <w:lang w:val="en-US"/>
-        </w:rPr>
-        <w:t>Modérément</w:t>
-      </w:r>
-      <w:proofErr w:type="spellEnd"/>
-      <w:r>
-        <w:rPr>
-          <w:lang w:val="en-US"/>
-        </w:rPr>
-        <w:t>' THEN 2 WHEN 'Pas mal' THEN 3 WHEN '</w:t>
-      </w:r>
-      <w:proofErr w:type="spellStart"/>
-      <w:r>
-        <w:rPr>
-          <w:lang w:val="en-US"/>
-        </w:rPr>
-        <w:t>Extrêmement</w:t>
+        <w:t xml:space="preserve">        SET NEW.val_q11 = CASE NEW.Q11 WHEN '</w:t>
+      </w:r>
+      <w:proofErr w:type="spellStart"/>
+      <w:r>
+        <w:rPr>
+          <w:lang w:val="en-US"/>
+        </w:rPr>
+        <w:t>Pasdutout</w:t>
+      </w:r>
+      <w:proofErr w:type="spellEnd"/>
+      <w:r>
+        <w:rPr>
+          <w:lang w:val="en-US"/>
+        </w:rPr>
+        <w:t>' THEN 0 WHEN '</w:t>
+      </w:r>
+      <w:proofErr w:type="spellStart"/>
+      <w:r>
+        <w:rPr>
+          <w:lang w:val="en-US"/>
+        </w:rPr>
+        <w:t>Unpeu</w:t>
+      </w:r>
+      <w:proofErr w:type="spellEnd"/>
+      <w:r>
+        <w:rPr>
+          <w:lang w:val="en-US"/>
+        </w:rPr>
+        <w:t>' THEN 1 WHEN '</w:t>
+      </w:r>
+      <w:proofErr w:type="spellStart"/>
+      <w:r>
+        <w:rPr>
+          <w:lang w:val="en-US"/>
+        </w:rPr>
+        <w:t>Moderement</w:t>
+      </w:r>
+      <w:proofErr w:type="spellEnd"/>
+      <w:r>
+        <w:rPr>
+          <w:lang w:val="en-US"/>
+        </w:rPr>
+        <w:t>' THEN 2 WHEN '</w:t>
+      </w:r>
+      <w:proofErr w:type="spellStart"/>
+      <w:r>
+        <w:rPr>
+          <w:lang w:val="en-US"/>
+        </w:rPr>
+        <w:t>Pasmal</w:t>
+      </w:r>
+      <w:proofErr w:type="spellEnd"/>
+      <w:r>
+        <w:rPr>
+          <w:lang w:val="en-US"/>
+        </w:rPr>
+        <w:t>' THEN 3 WHEN '</w:t>
+      </w:r>
+      <w:proofErr w:type="spellStart"/>
+      <w:r>
+        <w:rPr>
+          <w:lang w:val="en-US"/>
+        </w:rPr>
+        <w:t>Extremement</w:t>
       </w:r>
       <w:proofErr w:type="spellEnd"/>
       <w:r>
@@ -19918,28 +20366,70 @@
         <w:rPr>
           <w:lang w:val="en-US"/>
         </w:rPr>
-        <w:t xml:space="preserve">        SET NEW.val_q12 = CASE NEW.Q12 WHEN 'Pas du tout' THEN 0 WHEN 'Un peu' THEN 1 WHEN '</w:t>
-      </w:r>
-      <w:proofErr w:type="spellStart"/>
-      <w:r>
-        <w:rPr>
-          <w:lang w:val="en-US"/>
-        </w:rPr>
-        <w:t>Modérément</w:t>
-      </w:r>
-      <w:proofErr w:type="spellEnd"/>
-      <w:r>
-        <w:rPr>
-          <w:lang w:val="en-US"/>
-        </w:rPr>
-        <w:t>' THEN 2 WHEN 'Pas mal' THEN 3 WHEN '</w:t>
-      </w:r>
-      <w:proofErr w:type="spellStart"/>
-      <w:r>
-        <w:rPr>
-          <w:lang w:val="en-US"/>
-        </w:rPr>
-        <w:t>Extrêmement</w:t>
+        <w:t xml:space="preserve">        SET NEW.val_q12 = CASE NEW.Q12 WHEN '</w:t>
+      </w:r>
+      <w:proofErr w:type="spellStart"/>
+      <w:r>
+        <w:rPr>
+          <w:lang w:val="en-US"/>
+        </w:rPr>
+        <w:t>Pasdutout</w:t>
+      </w:r>
+      <w:proofErr w:type="spellEnd"/>
+      <w:r>
+        <w:rPr>
+          <w:lang w:val="en-US"/>
+        </w:rPr>
+        <w:t>' THEN 0 WHEN '</w:t>
+      </w:r>
+      <w:proofErr w:type="spellStart"/>
+      <w:r>
+        <w:rPr>
+          <w:lang w:val="en-US"/>
+        </w:rPr>
+        <w:t>Unpeu</w:t>
+      </w:r>
+      <w:proofErr w:type="spellEnd"/>
+      <w:r>
+        <w:rPr>
+          <w:lang w:val="en-US"/>
+        </w:rPr>
+        <w:t>' THEN 1 WHEN '</w:t>
+      </w:r>
+      <w:proofErr w:type="spellStart"/>
+      <w:r>
+        <w:rPr>
+          <w:lang w:val="en-US"/>
+        </w:rPr>
+        <w:t>Moderement</w:t>
+      </w:r>
+      <w:proofErr w:type="spellEnd"/>
+      <w:r>
+        <w:rPr>
+          <w:lang w:val="en-US"/>
+        </w:rPr>
+        <w:t>' THEN 2 WHEN '</w:t>
+      </w:r>
+      <w:proofErr w:type="spellStart"/>
+      <w:r>
+        <w:rPr>
+          <w:lang w:val="en-US"/>
+        </w:rPr>
+        <w:t>Pasmal</w:t>
+      </w:r>
+      <w:proofErr w:type="spellEnd"/>
+      <w:r>
+        <w:rPr>
+          <w:lang w:val="en-US"/>
+        </w:rPr>
+        <w:t>' THEN 3 WHEN '</w:t>
+      </w:r>
+      <w:proofErr w:type="spellStart"/>
+      <w:r>
+        <w:rPr>
+          <w:lang w:val="en-US"/>
+        </w:rPr>
+        <w:t>Extremement</w:t>
       </w:r>
       <w:proofErr w:type="spellEnd"/>
       <w:r>
@@ -19959,28 +20449,70 @@
         <w:rPr>
           <w:lang w:val="en-US"/>
         </w:rPr>
-        <w:t xml:space="preserve">        SET NEW.val_q13 = CASE NEW.Q13 WHEN 'Pas du tout' THEN 0 WHEN 'Un peu' THEN 1 WHEN '</w:t>
-      </w:r>
-      <w:proofErr w:type="spellStart"/>
-      <w:r>
-        <w:rPr>
-          <w:lang w:val="en-US"/>
-        </w:rPr>
-        <w:t>Modérément</w:t>
-      </w:r>
-      <w:proofErr w:type="spellEnd"/>
-      <w:r>
-        <w:rPr>
-          <w:lang w:val="en-US"/>
-        </w:rPr>
-        <w:t>' THEN 2 WHEN 'Pas mal' THEN 3 WHEN '</w:t>
-      </w:r>
-      <w:proofErr w:type="spellStart"/>
-      <w:r>
-        <w:rPr>
-          <w:lang w:val="en-US"/>
-        </w:rPr>
-        <w:t>Extrêmement</w:t>
+        <w:t xml:space="preserve">        SET NEW.val_q13 = CASE NEW.Q13 WHEN '</w:t>
+      </w:r>
+      <w:proofErr w:type="spellStart"/>
+      <w:r>
+        <w:rPr>
+          <w:lang w:val="en-US"/>
+        </w:rPr>
+        <w:t>Pasdutout</w:t>
+      </w:r>
+      <w:proofErr w:type="spellEnd"/>
+      <w:r>
+        <w:rPr>
+          <w:lang w:val="en-US"/>
+        </w:rPr>
+        <w:t>' THEN 0 WHEN '</w:t>
+      </w:r>
+      <w:proofErr w:type="spellStart"/>
+      <w:r>
+        <w:rPr>
+          <w:lang w:val="en-US"/>
+        </w:rPr>
+        <w:t>Unpeu</w:t>
+      </w:r>
+      <w:proofErr w:type="spellEnd"/>
+      <w:r>
+        <w:rPr>
+          <w:lang w:val="en-US"/>
+        </w:rPr>
+        <w:t>' THEN 1 WHEN '</w:t>
+      </w:r>
+      <w:proofErr w:type="spellStart"/>
+      <w:r>
+        <w:rPr>
+          <w:lang w:val="en-US"/>
+        </w:rPr>
+        <w:t>Moderement</w:t>
+      </w:r>
+      <w:proofErr w:type="spellEnd"/>
+      <w:r>
+        <w:rPr>
+          <w:lang w:val="en-US"/>
+        </w:rPr>
+        <w:t>' THEN 2 WHEN '</w:t>
+      </w:r>
+      <w:proofErr w:type="spellStart"/>
+      <w:r>
+        <w:rPr>
+          <w:lang w:val="en-US"/>
+        </w:rPr>
+        <w:t>Pasmal</w:t>
+      </w:r>
+      <w:proofErr w:type="spellEnd"/>
+      <w:r>
+        <w:rPr>
+          <w:lang w:val="en-US"/>
+        </w:rPr>
+        <w:t>' THEN 3 WHEN '</w:t>
+      </w:r>
+      <w:proofErr w:type="spellStart"/>
+      <w:r>
+        <w:rPr>
+          <w:lang w:val="en-US"/>
+        </w:rPr>
+        <w:t>Extremement</w:t>
       </w:r>
       <w:proofErr w:type="spellEnd"/>
       <w:r>
@@ -20000,28 +20532,70 @@
         <w:rPr>
           <w:lang w:val="en-US"/>
         </w:rPr>
-        <w:t xml:space="preserve">        SET NEW.val_q14 = CASE NEW.Q14 WHEN 'Pas du tout' THEN 0 WHEN 'Un peu' THEN 1 WHEN '</w:t>
-      </w:r>
-      <w:proofErr w:type="spellStart"/>
-      <w:r>
-        <w:rPr>
-          <w:lang w:val="en-US"/>
-        </w:rPr>
-        <w:t>Modérément</w:t>
-      </w:r>
-      <w:proofErr w:type="spellEnd"/>
-      <w:r>
-        <w:rPr>
-          <w:lang w:val="en-US"/>
-        </w:rPr>
-        <w:t>' THEN 2 WHEN 'Pas mal' THEN 3 WHEN '</w:t>
-      </w:r>
-      <w:proofErr w:type="spellStart"/>
-      <w:r>
-        <w:rPr>
-          <w:lang w:val="en-US"/>
-        </w:rPr>
-        <w:t>Extrêmement</w:t>
+        <w:t xml:space="preserve">        SET NEW.val_q14 = CASE NEW.Q14 WHEN '</w:t>
+      </w:r>
+      <w:proofErr w:type="spellStart"/>
+      <w:r>
+        <w:rPr>
+          <w:lang w:val="en-US"/>
+        </w:rPr>
+        <w:t>Pasdutout</w:t>
+      </w:r>
+      <w:proofErr w:type="spellEnd"/>
+      <w:r>
+        <w:rPr>
+          <w:lang w:val="en-US"/>
+        </w:rPr>
+        <w:t>' THEN 0 WHEN '</w:t>
+      </w:r>
+      <w:proofErr w:type="spellStart"/>
+      <w:r>
+        <w:rPr>
+          <w:lang w:val="en-US"/>
+        </w:rPr>
+        <w:t>Unpeu</w:t>
+      </w:r>
+      <w:proofErr w:type="spellEnd"/>
+      <w:r>
+        <w:rPr>
+          <w:lang w:val="en-US"/>
+        </w:rPr>
+        <w:t>' THEN 1 WHEN '</w:t>
+      </w:r>
+      <w:proofErr w:type="spellStart"/>
+      <w:r>
+        <w:rPr>
+          <w:lang w:val="en-US"/>
+        </w:rPr>
+        <w:t>Moderement</w:t>
+      </w:r>
+      <w:proofErr w:type="spellEnd"/>
+      <w:r>
+        <w:rPr>
+          <w:lang w:val="en-US"/>
+        </w:rPr>
+        <w:t>' THEN 2 WHEN '</w:t>
+      </w:r>
+      <w:proofErr w:type="spellStart"/>
+      <w:r>
+        <w:rPr>
+          <w:lang w:val="en-US"/>
+        </w:rPr>
+        <w:t>Pasmal</w:t>
+      </w:r>
+      <w:proofErr w:type="spellEnd"/>
+      <w:r>
+        <w:rPr>
+          <w:lang w:val="en-US"/>
+        </w:rPr>
+        <w:t>' THEN 3 WHEN '</w:t>
+      </w:r>
+      <w:proofErr w:type="spellStart"/>
+      <w:r>
+        <w:rPr>
+          <w:lang w:val="en-US"/>
+        </w:rPr>
+        <w:t>Extremement</w:t>
       </w:r>
       <w:proofErr w:type="spellEnd"/>
       <w:r>
@@ -20041,28 +20615,70 @@
         <w:rPr>
           <w:lang w:val="en-US"/>
         </w:rPr>
-        <w:t xml:space="preserve">        SET NEW.val_q15 = CASE NEW.Q15 WHEN 'Pas du tout' THEN 0 WHEN 'Un peu' THEN 1 WHEN '</w:t>
-      </w:r>
-      <w:proofErr w:type="spellStart"/>
-      <w:r>
-        <w:rPr>
-          <w:lang w:val="en-US"/>
-        </w:rPr>
-        <w:t>Modérément</w:t>
-      </w:r>
-      <w:proofErr w:type="spellEnd"/>
-      <w:r>
-        <w:rPr>
-          <w:lang w:val="en-US"/>
-        </w:rPr>
-        <w:t>' THEN 2 WHEN 'Pas mal' THEN 3 WHEN '</w:t>
-      </w:r>
-      <w:proofErr w:type="spellStart"/>
-      <w:r>
-        <w:rPr>
-          <w:lang w:val="en-US"/>
-        </w:rPr>
-        <w:t>Extrêmement</w:t>
+        <w:t xml:space="preserve">        SET NEW.val_q15 = CASE NEW.Q15 WHEN '</w:t>
+      </w:r>
+      <w:proofErr w:type="spellStart"/>
+      <w:r>
+        <w:rPr>
+          <w:lang w:val="en-US"/>
+        </w:rPr>
+        <w:t>Pasdutout</w:t>
+      </w:r>
+      <w:proofErr w:type="spellEnd"/>
+      <w:r>
+        <w:rPr>
+          <w:lang w:val="en-US"/>
+        </w:rPr>
+        <w:t>' THEN 0 WHEN '</w:t>
+      </w:r>
+      <w:proofErr w:type="spellStart"/>
+      <w:r>
+        <w:rPr>
+          <w:lang w:val="en-US"/>
+        </w:rPr>
+        <w:t>Unpeu</w:t>
+      </w:r>
+      <w:proofErr w:type="spellEnd"/>
+      <w:r>
+        <w:rPr>
+          <w:lang w:val="en-US"/>
+        </w:rPr>
+        <w:t>' THEN 1 WHEN '</w:t>
+      </w:r>
+      <w:proofErr w:type="spellStart"/>
+      <w:r>
+        <w:rPr>
+          <w:lang w:val="en-US"/>
+        </w:rPr>
+        <w:t>Moderement</w:t>
+      </w:r>
+      <w:proofErr w:type="spellEnd"/>
+      <w:r>
+        <w:rPr>
+          <w:lang w:val="en-US"/>
+        </w:rPr>
+        <w:t>' THEN 2 WHEN '</w:t>
+      </w:r>
+      <w:proofErr w:type="spellStart"/>
+      <w:r>
+        <w:rPr>
+          <w:lang w:val="en-US"/>
+        </w:rPr>
+        <w:t>Pasmal</w:t>
+      </w:r>
+      <w:proofErr w:type="spellEnd"/>
+      <w:r>
+        <w:rPr>
+          <w:lang w:val="en-US"/>
+        </w:rPr>
+        <w:t>' THEN 3 WHEN '</w:t>
+      </w:r>
+      <w:proofErr w:type="spellStart"/>
+      <w:r>
+        <w:rPr>
+          <w:lang w:val="en-US"/>
+        </w:rPr>
+        <w:t>Extremement</w:t>
       </w:r>
       <w:proofErr w:type="spellEnd"/>
       <w:r>
@@ -20082,28 +20698,70 @@
         <w:rPr>
           <w:lang w:val="en-US"/>
         </w:rPr>
-        <w:t xml:space="preserve">        SET NEW.val_q16 = CASE NEW.Q16 WHEN 'Pas du tout' THEN 0 WHEN 'Un peu' THEN 1 WHEN '</w:t>
-      </w:r>
-      <w:proofErr w:type="spellStart"/>
-      <w:r>
-        <w:rPr>
-          <w:lang w:val="en-US"/>
-        </w:rPr>
-        <w:t>Modérément</w:t>
-      </w:r>
-      <w:proofErr w:type="spellEnd"/>
-      <w:r>
-        <w:rPr>
-          <w:lang w:val="en-US"/>
-        </w:rPr>
-        <w:t>' THEN 2 WHEN 'Pas mal' THEN 3 WHEN '</w:t>
-      </w:r>
-      <w:proofErr w:type="spellStart"/>
-      <w:r>
-        <w:rPr>
-          <w:lang w:val="en-US"/>
-        </w:rPr>
-        <w:t>Extrêmement</w:t>
+        <w:t xml:space="preserve">        SET NEW.val_q16 = CASE NEW.Q16 WHEN '</w:t>
+      </w:r>
+      <w:proofErr w:type="spellStart"/>
+      <w:r>
+        <w:rPr>
+          <w:lang w:val="en-US"/>
+        </w:rPr>
+        <w:t>Pasdutout</w:t>
+      </w:r>
+      <w:proofErr w:type="spellEnd"/>
+      <w:r>
+        <w:rPr>
+          <w:lang w:val="en-US"/>
+        </w:rPr>
+        <w:t>' THEN 0 WHEN '</w:t>
+      </w:r>
+      <w:proofErr w:type="spellStart"/>
+      <w:r>
+        <w:rPr>
+          <w:lang w:val="en-US"/>
+        </w:rPr>
+        <w:t>Unpeu</w:t>
+      </w:r>
+      <w:proofErr w:type="spellEnd"/>
+      <w:r>
+        <w:rPr>
+          <w:lang w:val="en-US"/>
+        </w:rPr>
+        <w:t>' THEN 1 WHEN '</w:t>
+      </w:r>
+      <w:proofErr w:type="spellStart"/>
+      <w:r>
+        <w:rPr>
+          <w:lang w:val="en-US"/>
+        </w:rPr>
+        <w:t>Moderement</w:t>
+      </w:r>
+      <w:proofErr w:type="spellEnd"/>
+      <w:r>
+        <w:rPr>
+          <w:lang w:val="en-US"/>
+        </w:rPr>
+        <w:t>' THEN 2 WHEN '</w:t>
+      </w:r>
+      <w:proofErr w:type="spellStart"/>
+      <w:r>
+        <w:rPr>
+          <w:lang w:val="en-US"/>
+        </w:rPr>
+        <w:t>Pasmal</w:t>
+      </w:r>
+      <w:proofErr w:type="spellEnd"/>
+      <w:r>
+        <w:rPr>
+          <w:lang w:val="en-US"/>
+        </w:rPr>
+        <w:t>' THEN 3 WHEN '</w:t>
+      </w:r>
+      <w:proofErr w:type="spellStart"/>
+      <w:r>
+        <w:rPr>
+          <w:lang w:val="en-US"/>
+        </w:rPr>
+        <w:t>Extremement</w:t>
       </w:r>
       <w:proofErr w:type="spellEnd"/>
       <w:r>
@@ -20124,28 +20782,70 @@
           <w:lang w:val="en-US"/>
         </w:rPr>
         <w:lastRenderedPageBreak/>
-        <w:t xml:space="preserve">        SET NEW.val_q17 = CASE NEW.Q17 WHEN 'Pas du tout' THEN 0 WHEN 'Un peu' THEN 1 WHEN '</w:t>
-      </w:r>
-      <w:proofErr w:type="spellStart"/>
-      <w:r>
-        <w:rPr>
-          <w:lang w:val="en-US"/>
-        </w:rPr>
-        <w:t>Modérément</w:t>
-      </w:r>
-      <w:proofErr w:type="spellEnd"/>
-      <w:r>
-        <w:rPr>
-          <w:lang w:val="en-US"/>
-        </w:rPr>
-        <w:t>' THEN 2 WHEN 'Pas mal' THEN 3 WHEN '</w:t>
-      </w:r>
-      <w:proofErr w:type="spellStart"/>
-      <w:r>
-        <w:rPr>
-          <w:lang w:val="en-US"/>
-        </w:rPr>
-        <w:t>Extrêmement</w:t>
+        <w:t xml:space="preserve">        SET NEW.val_q17 = CASE NEW.Q17 WHEN '</w:t>
+      </w:r>
+      <w:proofErr w:type="spellStart"/>
+      <w:r>
+        <w:rPr>
+          <w:lang w:val="en-US"/>
+        </w:rPr>
+        <w:t>Pasdutout</w:t>
+      </w:r>
+      <w:proofErr w:type="spellEnd"/>
+      <w:r>
+        <w:rPr>
+          <w:lang w:val="en-US"/>
+        </w:rPr>
+        <w:t>' THEN 0 WHEN '</w:t>
+      </w:r>
+      <w:proofErr w:type="spellStart"/>
+      <w:r>
+        <w:rPr>
+          <w:lang w:val="en-US"/>
+        </w:rPr>
+        <w:t>Unpeu</w:t>
+      </w:r>
+      <w:proofErr w:type="spellEnd"/>
+      <w:r>
+        <w:rPr>
+          <w:lang w:val="en-US"/>
+        </w:rPr>
+        <w:t>' THEN 1 WHEN '</w:t>
+      </w:r>
+      <w:proofErr w:type="spellStart"/>
+      <w:r>
+        <w:rPr>
+          <w:lang w:val="en-US"/>
+        </w:rPr>
+        <w:t>Moderement</w:t>
+      </w:r>
+      <w:proofErr w:type="spellEnd"/>
+      <w:r>
+        <w:rPr>
+          <w:lang w:val="en-US"/>
+        </w:rPr>
+        <w:t>' THEN 2 WHEN '</w:t>
+      </w:r>
+      <w:proofErr w:type="spellStart"/>
+      <w:r>
+        <w:rPr>
+          <w:lang w:val="en-US"/>
+        </w:rPr>
+        <w:t>Pasmal</w:t>
+      </w:r>
+      <w:proofErr w:type="spellEnd"/>
+      <w:r>
+        <w:rPr>
+          <w:lang w:val="en-US"/>
+        </w:rPr>
+        <w:t>' THEN 3 WHEN '</w:t>
+      </w:r>
+      <w:proofErr w:type="spellStart"/>
+      <w:r>
+        <w:rPr>
+          <w:lang w:val="en-US"/>
+        </w:rPr>
+        <w:t>Extremement</w:t>
       </w:r>
       <w:proofErr w:type="spellEnd"/>
       <w:r>
@@ -20165,28 +20865,70 @@
         <w:rPr>
           <w:lang w:val="en-US"/>
         </w:rPr>
-        <w:t xml:space="preserve">        SET NEW.val_q18 = CASE NEW.Q18 WHEN 'Pas du tout' THEN 0 WHEN 'Un peu' THEN 1 WHEN '</w:t>
-      </w:r>
-      <w:proofErr w:type="spellStart"/>
-      <w:r>
-        <w:rPr>
-          <w:lang w:val="en-US"/>
-        </w:rPr>
-        <w:t>Modérément</w:t>
-      </w:r>
-      <w:proofErr w:type="spellEnd"/>
-      <w:r>
-        <w:rPr>
-          <w:lang w:val="en-US"/>
-        </w:rPr>
-        <w:t>' THEN 2 WHEN 'Pas mal' THEN 3 WHEN '</w:t>
-      </w:r>
-      <w:proofErr w:type="spellStart"/>
-      <w:r>
-        <w:rPr>
-          <w:lang w:val="en-US"/>
-        </w:rPr>
-        <w:t>Extrêmement</w:t>
+        <w:t xml:space="preserve">        SET NEW.val_q18 = CASE NEW.Q18 WHEN '</w:t>
+      </w:r>
+      <w:proofErr w:type="spellStart"/>
+      <w:r>
+        <w:rPr>
+          <w:lang w:val="en-US"/>
+        </w:rPr>
+        <w:t>Pasdutout</w:t>
+      </w:r>
+      <w:proofErr w:type="spellEnd"/>
+      <w:r>
+        <w:rPr>
+          <w:lang w:val="en-US"/>
+        </w:rPr>
+        <w:t>' THEN 0 WHEN '</w:t>
+      </w:r>
+      <w:proofErr w:type="spellStart"/>
+      <w:r>
+        <w:rPr>
+          <w:lang w:val="en-US"/>
+        </w:rPr>
+        <w:t>Unpeu</w:t>
+      </w:r>
+      <w:proofErr w:type="spellEnd"/>
+      <w:r>
+        <w:rPr>
+          <w:lang w:val="en-US"/>
+        </w:rPr>
+        <w:t>' THEN 1 WHEN '</w:t>
+      </w:r>
+      <w:proofErr w:type="spellStart"/>
+      <w:r>
+        <w:rPr>
+          <w:lang w:val="en-US"/>
+        </w:rPr>
+        <w:t>Moderement</w:t>
+      </w:r>
+      <w:proofErr w:type="spellEnd"/>
+      <w:r>
+        <w:rPr>
+          <w:lang w:val="en-US"/>
+        </w:rPr>
+        <w:t>' THEN 2 WHEN '</w:t>
+      </w:r>
+      <w:proofErr w:type="spellStart"/>
+      <w:r>
+        <w:rPr>
+          <w:lang w:val="en-US"/>
+        </w:rPr>
+        <w:t>Pasmal</w:t>
+      </w:r>
+      <w:proofErr w:type="spellEnd"/>
+      <w:r>
+        <w:rPr>
+          <w:lang w:val="en-US"/>
+        </w:rPr>
+        <w:t>' THEN 3 WHEN '</w:t>
+      </w:r>
+      <w:proofErr w:type="spellStart"/>
+      <w:r>
+        <w:rPr>
+          <w:lang w:val="en-US"/>
+        </w:rPr>
+        <w:t>Extremement</w:t>
       </w:r>
       <w:proofErr w:type="spellEnd"/>
       <w:r>
@@ -20206,28 +20948,70 @@
         <w:rPr>
           <w:lang w:val="en-US"/>
         </w:rPr>
-        <w:t xml:space="preserve">        SET NEW.val_q19 = CASE NEW.Q19 WHEN 'Pas du tout' THEN 0 WHEN 'Un peu' THEN 1 WHEN '</w:t>
-      </w:r>
-      <w:proofErr w:type="spellStart"/>
-      <w:r>
-        <w:rPr>
-          <w:lang w:val="en-US"/>
-        </w:rPr>
-        <w:t>Modérément</w:t>
-      </w:r>
-      <w:proofErr w:type="spellEnd"/>
-      <w:r>
-        <w:rPr>
-          <w:lang w:val="en-US"/>
-        </w:rPr>
-        <w:t>' THEN 2 WHEN 'Pas mal' THEN 3 WHEN '</w:t>
-      </w:r>
-      <w:proofErr w:type="spellStart"/>
-      <w:r>
-        <w:rPr>
-          <w:lang w:val="en-US"/>
-        </w:rPr>
-        <w:t>Extrêmement</w:t>
+        <w:t xml:space="preserve">        SET NEW.val_q19 = CASE NEW.Q19 WHEN '</w:t>
+      </w:r>
+      <w:proofErr w:type="spellStart"/>
+      <w:r>
+        <w:rPr>
+          <w:lang w:val="en-US"/>
+        </w:rPr>
+        <w:t>Pasdutout</w:t>
+      </w:r>
+      <w:proofErr w:type="spellEnd"/>
+      <w:r>
+        <w:rPr>
+          <w:lang w:val="en-US"/>
+        </w:rPr>
+        <w:t>' THEN 0 WHEN '</w:t>
+      </w:r>
+      <w:proofErr w:type="spellStart"/>
+      <w:r>
+        <w:rPr>
+          <w:lang w:val="en-US"/>
+        </w:rPr>
+        <w:t>Unpeu</w:t>
+      </w:r>
+      <w:proofErr w:type="spellEnd"/>
+      <w:r>
+        <w:rPr>
+          <w:lang w:val="en-US"/>
+        </w:rPr>
+        <w:t>' THEN 1 WHEN '</w:t>
+      </w:r>
+      <w:proofErr w:type="spellStart"/>
+      <w:r>
+        <w:rPr>
+          <w:lang w:val="en-US"/>
+        </w:rPr>
+        <w:t>Moderement</w:t>
+      </w:r>
+      <w:proofErr w:type="spellEnd"/>
+      <w:r>
+        <w:rPr>
+          <w:lang w:val="en-US"/>
+        </w:rPr>
+        <w:t>' THEN 2 WHEN '</w:t>
+      </w:r>
+      <w:proofErr w:type="spellStart"/>
+      <w:r>
+        <w:rPr>
+          <w:lang w:val="en-US"/>
+        </w:rPr>
+        <w:t>Pasmal</w:t>
+      </w:r>
+      <w:proofErr w:type="spellEnd"/>
+      <w:r>
+        <w:rPr>
+          <w:lang w:val="en-US"/>
+        </w:rPr>
+        <w:t>' THEN 3 WHEN '</w:t>
+      </w:r>
+      <w:proofErr w:type="spellStart"/>
+      <w:r>
+        <w:rPr>
+          <w:lang w:val="en-US"/>
+        </w:rPr>
+        <w:t>Extremement</w:t>
       </w:r>
       <w:proofErr w:type="spellEnd"/>
       <w:r>
@@ -20247,28 +21031,70 @@
         <w:rPr>
           <w:lang w:val="en-US"/>
         </w:rPr>
-        <w:t xml:space="preserve">        SET NEW.val_q20 = CASE NEW.Q20 WHEN 'Pas du tout' THEN 0 WHEN 'Un peu' THEN 1 WHEN '</w:t>
-      </w:r>
-      <w:proofErr w:type="spellStart"/>
-      <w:r>
-        <w:rPr>
-          <w:lang w:val="en-US"/>
-        </w:rPr>
-        <w:t>Modérément</w:t>
-      </w:r>
-      <w:proofErr w:type="spellEnd"/>
-      <w:r>
-        <w:rPr>
-          <w:lang w:val="en-US"/>
-        </w:rPr>
-        <w:t>' THEN 2 WHEN 'Pas mal' THEN 3 WHEN '</w:t>
-      </w:r>
-      <w:proofErr w:type="spellStart"/>
-      <w:r>
-        <w:rPr>
-          <w:lang w:val="en-US"/>
-        </w:rPr>
-        <w:t>Extrêmement</w:t>
+        <w:t xml:space="preserve">        SET NEW.val_q20 = CASE NEW.Q20 WHEN '</w:t>
+      </w:r>
+      <w:proofErr w:type="spellStart"/>
+      <w:r>
+        <w:rPr>
+          <w:lang w:val="en-US"/>
+        </w:rPr>
+        <w:t>Pasdutout</w:t>
+      </w:r>
+      <w:proofErr w:type="spellEnd"/>
+      <w:r>
+        <w:rPr>
+          <w:lang w:val="en-US"/>
+        </w:rPr>
+        <w:t>' THEN 0 WHEN '</w:t>
+      </w:r>
+      <w:proofErr w:type="spellStart"/>
+      <w:r>
+        <w:rPr>
+          <w:lang w:val="en-US"/>
+        </w:rPr>
+        <w:t>Unpeu</w:t>
+      </w:r>
+      <w:proofErr w:type="spellEnd"/>
+      <w:r>
+        <w:rPr>
+          <w:lang w:val="en-US"/>
+        </w:rPr>
+        <w:t>' THEN 1 WHEN '</w:t>
+      </w:r>
+      <w:proofErr w:type="spellStart"/>
+      <w:r>
+        <w:rPr>
+          <w:lang w:val="en-US"/>
+        </w:rPr>
+        <w:t>Moderement</w:t>
+      </w:r>
+      <w:proofErr w:type="spellEnd"/>
+      <w:r>
+        <w:rPr>
+          <w:lang w:val="en-US"/>
+        </w:rPr>
+        <w:t>' THEN 2 WHEN '</w:t>
+      </w:r>
+      <w:proofErr w:type="spellStart"/>
+      <w:r>
+        <w:rPr>
+          <w:lang w:val="en-US"/>
+        </w:rPr>
+        <w:t>Pasmal</w:t>
+      </w:r>
+      <w:proofErr w:type="spellEnd"/>
+      <w:r>
+        <w:rPr>
+          <w:lang w:val="en-US"/>
+        </w:rPr>
+        <w:t>' THEN 3 WHEN '</w:t>
+      </w:r>
+      <w:proofErr w:type="spellStart"/>
+      <w:r>
+        <w:rPr>
+          <w:lang w:val="en-US"/>
+        </w:rPr>
+        <w:t>Extremement</w:t>
       </w:r>
       <w:proofErr w:type="spellEnd"/>
       <w:r>
@@ -25372,6 +26198,7 @@
   <w:style w:type="character" w:default="1" w:styleId="DefaultParagraphFont">
     <w:name w:val="Default Paragraph Font"/>
     <w:uiPriority w:val="1"/>
+    <w:semiHidden/>
     <w:unhideWhenUsed/>
   </w:style>
   <w:style w:type="table" w:default="1" w:styleId="TableNormal">

</xml_diff>